<commit_message>
report changes and todo for last part of coding
</commit_message>
<xml_diff>
--- a/ps7_python_Kinneer_Jared/ps7_report.docx
+++ b/ps7_python_Kinneer_Jared/ps7_report.docx
@@ -15,43 +15,44 @@
         <w:t>1b:</w:t>
       </w:r>
       <w:r>
-        <w:t xml:space="preserve"> </w:t>
-      </w:r>
-      <w:proofErr w:type="spellStart"/>
-      <w:r>
-        <w:t>X_train</w:t>
-      </w:r>
-      <w:proofErr w:type="spellEnd"/>
-      <w:r>
-        <w:t xml:space="preserve"> = (100, 1188). </w:t>
-      </w:r>
-      <w:proofErr w:type="spellStart"/>
-      <w:r>
-        <w:t>Y_train</w:t>
-      </w:r>
-      <w:proofErr w:type="spellEnd"/>
-      <w:r>
-        <w:t xml:space="preserve"> = (100, 1)</w:t>
+        <w:t xml:space="preserve"> X_train = (100, 1188). Y_train = (100, 1)</w:t>
       </w:r>
     </w:p>
     <w:p>
       <w:r>
         <w:t>1d:</w:t>
       </w:r>
+      <w:r>
+        <w:t xml:space="preserve"> after lowering the threshold to .9, there was a false positive on image d5. And then it got three of the five pictures with the car correct. It couldn’t handle the picture with the car rotated, and the one were it is further away with the foot in the frame.</w:t>
+      </w:r>
     </w:p>
     <w:p>
       <w:r>
-        <w:t>2a: accuracy on training data = 98.35</w:t>
+        <w:t>To improve the performance of the detector the first thing I would do is run multiple windows of different sizes</w:t>
       </w:r>
     </w:p>
     <w:p>
       <w:r>
-        <w:t>2b: accuracy on testing data = 87.26</w:t>
+        <w:t>2a: accuracy on training data = 98.35</w:t>
       </w:r>
     </w:p>
     <w:p>
       <w:r>
-        <w:t>2c:</w:t>
+        <w:t>2b: accuracy on testing data = 87.26</w:t>
+      </w:r>
+      <w:r>
+        <w:t>S</w:t>
+      </w:r>
+      <w:r>
+        <w:t xml:space="preserve"> </w:t>
+      </w:r>
+      <w:r>
+        <w:rPr>
+          <w:b/>
+          <w:bCs/>
+          <w:highlight w:val="yellow"/>
+        </w:rPr>
+        <w:t>HOW CAN IT BE ENHANCED</w:t>
       </w:r>
     </w:p>
     <w:p/>

</xml_diff>

<commit_message>
final problem showing pics and predicted labels
</commit_message>
<xml_diff>
--- a/ps7_python_Kinneer_Jared/ps7_report.docx
+++ b/ps7_python_Kinneer_Jared/ps7_report.docx
@@ -12,6 +12,120 @@
     </w:p>
     <w:p>
       <w:r>
+        <w:t>When visualizing the hog vector, I got two results</w:t>
+      </w:r>
+    </w:p>
+    <w:p>
+      <w:r>
+        <w:t>First is similar to what can be found in the instructions</w:t>
+      </w:r>
+    </w:p>
+    <w:p>
+      <w:r>
+        <w:rPr>
+          <w:noProof/>
+        </w:rPr>
+        <w:drawing>
+          <wp:inline distT="0" distB="0" distL="0" distR="0" wp14:anchorId="7232DA84" wp14:editId="4C8E035F">
+            <wp:extent cx="320068" cy="952583"/>
+            <wp:effectExtent l="0" t="0" r="3810" b="0"/>
+            <wp:docPr id="2085345123" name="Picture 1"/>
+            <wp:cNvGraphicFramePr>
+              <a:graphicFrameLocks xmlns:a="http://schemas.openxmlformats.org/drawingml/2006/main" noChangeAspect="1"/>
+            </wp:cNvGraphicFramePr>
+            <a:graphic xmlns:a="http://schemas.openxmlformats.org/drawingml/2006/main">
+              <a:graphicData uri="http://schemas.openxmlformats.org/drawingml/2006/picture">
+                <pic:pic xmlns:pic="http://schemas.openxmlformats.org/drawingml/2006/picture">
+                  <pic:nvPicPr>
+                    <pic:cNvPr id="2085345123" name="Picture 2085345123"/>
+                    <pic:cNvPicPr/>
+                  </pic:nvPicPr>
+                  <pic:blipFill>
+                    <a:blip r:embed="rId6">
+                      <a:extLst>
+                        <a:ext uri="{28A0092B-C50C-407E-A947-70E740481C1C}">
+                          <a14:useLocalDpi xmlns:a14="http://schemas.microsoft.com/office/drawing/2010/main" val="0"/>
+                        </a:ext>
+                      </a:extLst>
+                    </a:blip>
+                    <a:stretch>
+                      <a:fillRect/>
+                    </a:stretch>
+                  </pic:blipFill>
+                  <pic:spPr>
+                    <a:xfrm>
+                      <a:off x="0" y="0"/>
+                      <a:ext cx="320068" cy="952583"/>
+                    </a:xfrm>
+                    <a:prstGeom prst="rect">
+                      <a:avLst/>
+                    </a:prstGeom>
+                  </pic:spPr>
+                </pic:pic>
+              </a:graphicData>
+            </a:graphic>
+          </wp:inline>
+        </w:drawing>
+      </w:r>
+      <w:r>
+        <w:t xml:space="preserve"> </w:t>
+      </w:r>
+    </w:p>
+    <w:p>
+      <w:r>
+        <w:t>However when I saved the image, the result was the following image</w:t>
+      </w:r>
+    </w:p>
+    <w:p>
+      <w:r>
+        <w:rPr>
+          <w:noProof/>
+        </w:rPr>
+        <w:drawing>
+          <wp:inline distT="0" distB="0" distL="0" distR="0" wp14:anchorId="669DEF70" wp14:editId="59A4E3BF">
+            <wp:extent cx="304800" cy="914400"/>
+            <wp:effectExtent l="0" t="0" r="0" b="0"/>
+            <wp:docPr id="1737007411" name="Picture 2"/>
+            <wp:cNvGraphicFramePr>
+              <a:graphicFrameLocks xmlns:a="http://schemas.openxmlformats.org/drawingml/2006/main" noChangeAspect="1"/>
+            </wp:cNvGraphicFramePr>
+            <a:graphic xmlns:a="http://schemas.openxmlformats.org/drawingml/2006/main">
+              <a:graphicData uri="http://schemas.openxmlformats.org/drawingml/2006/picture">
+                <pic:pic xmlns:pic="http://schemas.openxmlformats.org/drawingml/2006/picture">
+                  <pic:nvPicPr>
+                    <pic:cNvPr id="1737007411" name="Picture 1737007411"/>
+                    <pic:cNvPicPr/>
+                  </pic:nvPicPr>
+                  <pic:blipFill>
+                    <a:blip r:embed="rId7">
+                      <a:extLst>
+                        <a:ext uri="{28A0092B-C50C-407E-A947-70E740481C1C}">
+                          <a14:useLocalDpi xmlns:a14="http://schemas.microsoft.com/office/drawing/2010/main" val="0"/>
+                        </a:ext>
+                      </a:extLst>
+                    </a:blip>
+                    <a:stretch>
+                      <a:fillRect/>
+                    </a:stretch>
+                  </pic:blipFill>
+                  <pic:spPr>
+                    <a:xfrm>
+                      <a:off x="0" y="0"/>
+                      <a:ext cx="304800" cy="914400"/>
+                    </a:xfrm>
+                    <a:prstGeom prst="rect">
+                      <a:avLst/>
+                    </a:prstGeom>
+                  </pic:spPr>
+                </pic:pic>
+              </a:graphicData>
+            </a:graphic>
+          </wp:inline>
+        </w:drawing>
+      </w:r>
+    </w:p>
+    <w:p>
+      <w:r>
         <w:t>1b:</w:t>
       </w:r>
       <w:r>
@@ -43,21 +157,19 @@
       <w:r>
         <w:t>S</w:t>
       </w:r>
-      <w:r>
-        <w:t xml:space="preserve"> </w:t>
-      </w:r>
-      <w:r>
-        <w:rPr>
-          <w:b/>
-          <w:bCs/>
-          <w:highlight w:val="yellow"/>
-        </w:rPr>
-        <w:t>HOW CAN IT BE ENHANCED</w:t>
+    </w:p>
+    <w:p>
+      <w:r>
+        <w:tab/>
+        <w:t xml:space="preserve">My first assumption that could improve testing accuracy is reduce the feature space for the training data, the disparity between training and testing accuracy could be due to overfitting driven by the </w:t>
+      </w:r>
+      <w:r>
+        <w:t>number of features</w:t>
       </w:r>
     </w:p>
     <w:p/>
     <w:sectPr>
-      <w:headerReference w:type="default" r:id="rId6"/>
+      <w:headerReference w:type="default" r:id="rId8"/>
       <w:pgSz w:w="12240" w:h="15840"/>
       <w:pgMar w:top="1440" w:right="1440" w:bottom="1440" w:left="1440" w:header="720" w:footer="720" w:gutter="0"/>
       <w:cols w:space="720"/>

</xml_diff>